<commit_message>
doc: update daily standup meeting 6 notes
</commit_message>
<xml_diff>
--- a/Documents/Meeting Minutes/daily_standup_meeting_6.docx
+++ b/Documents/Meeting Minutes/daily_standup_meeting_6.docx
@@ -51,8 +51,13 @@
             <w:r>
               <w:t xml:space="preserve">: </w:t>
             </w:r>
+            <w:proofErr w:type="spellStart"/>
             <w:r>
-              <w:t>GoCar Ltd.</w:t>
+              <w:t>GoCar</w:t>
+            </w:r>
+            <w:proofErr w:type="spellEnd"/>
+            <w:r>
+              <w:t xml:space="preserve"> Ltd.</w:t>
             </w:r>
           </w:p>
         </w:tc>
@@ -65,7 +70,15 @@
               <w:t>Group Name:</w:t>
             </w:r>
             <w:r>
-              <w:t xml:space="preserve"> GoCar Ltd.</w:t>
+              <w:t xml:space="preserve"> </w:t>
+            </w:r>
+            <w:proofErr w:type="spellStart"/>
+            <w:r>
+              <w:t>GoCar</w:t>
+            </w:r>
+            <w:proofErr w:type="spellEnd"/>
+            <w:r>
+              <w:t xml:space="preserve"> Ltd.</w:t>
             </w:r>
           </w:p>
         </w:tc>
@@ -142,10 +155,10 @@
         <w:pStyle w:val="ListParagraph"/>
         <w:numPr>
           <w:ilvl w:val="0"/>
-          <w:numId w:val="4"/>
+          <w:numId w:val="5"/>
         </w:numPr>
       </w:pPr>
-      <w:bookmarkStart w:name="_Hlk159929215" w:id="0"/>
+      <w:bookmarkStart w:id="0" w:name="_Hlk159929215"/>
       <w:r>
         <w:t>Name:</w:t>
       </w:r>
@@ -163,8 +176,6 @@
       </w:r>
       <w:r>
         <w:tab/>
-      </w:r>
-      <w:r>
         <w:t xml:space="preserve">Attended? </w:t>
       </w:r>
       <w:r>
@@ -186,7 +197,7 @@
         <w:pStyle w:val="ListParagraph"/>
         <w:numPr>
           <w:ilvl w:val="0"/>
-          <w:numId w:val="4"/>
+          <w:numId w:val="5"/>
         </w:numPr>
       </w:pPr>
       <w:r>
@@ -212,8 +223,6 @@
       </w:r>
       <w:r>
         <w:tab/>
-      </w:r>
-      <w:r>
         <w:t xml:space="preserve">Attended? </w:t>
       </w:r>
       <w:r>
@@ -231,65 +240,50 @@
         <w:pStyle w:val="ListParagraph"/>
         <w:numPr>
           <w:ilvl w:val="0"/>
-          <w:numId w:val="4"/>
+          <w:numId w:val="5"/>
         </w:numPr>
+      </w:pPr>
+      <w:r>
+        <w:t>Name:</w:t>
+      </w:r>
+      <w:r>
+        <w:tab/>
+      </w:r>
+      <w:r>
+        <w:t xml:space="preserve">Koller </w:t>
+      </w:r>
+      <w:r>
+        <w:t xml:space="preserve">Melanie </w:t>
+      </w:r>
+      <w:proofErr w:type="spellStart"/>
+      <w:r>
+        <w:t>Turinab</w:t>
+      </w:r>
+      <w:r>
+        <w:t>o</w:t>
+      </w:r>
+      <w:proofErr w:type="spellEnd"/>
+      <w:r>
+        <w:tab/>
+      </w:r>
+      <w:r>
+        <w:tab/>
+      </w:r>
+      <w:r>
+        <w:tab/>
+      </w:r>
+      <w:r>
+        <w:tab/>
+        <w:t xml:space="preserve">Attended? </w:t>
+      </w:r>
+      <w:r>
         <w:rPr>
-          <w:sz w:val="22"/>
-          <w:szCs w:val="22"/>
-        </w:rPr>
-      </w:pPr>
-      <w:r>
-        <w:rPr/>
-        <w:t>Name:</w:t>
-      </w:r>
-      <w:r>
-        <w:tab/>
-      </w:r>
-      <w:r>
-        <w:rPr/>
-        <w:t xml:space="preserve">Koller </w:t>
-      </w:r>
-      <w:r>
-        <w:rPr/>
-        <w:t xml:space="preserve">Melanie </w:t>
-      </w:r>
-      <w:r>
-        <w:rPr/>
-        <w:t>Turinab</w:t>
-      </w:r>
-      <w:r>
-        <w:rPr/>
-        <w:t>o</w:t>
-      </w:r>
-      <w:r>
-        <w:tab/>
-      </w:r>
-      <w:r>
-        <w:tab/>
-      </w:r>
-      <w:r>
-        <w:tab/>
-      </w:r>
-      <w:r>
-        <w:tab/>
-      </w:r>
-      <w:r>
-        <w:rPr/>
-        <w:t xml:space="preserve">Attended? </w:t>
-      </w:r>
-      <w:r>
-        <w:rPr>
-          <w:rFonts w:ascii="Calibri" w:hAnsi="Calibri" w:eastAsia="Calibri" w:cs="Calibri"/>
-          <w:noProof w:val="0"/>
-          <w:sz w:val="22"/>
-          <w:szCs w:val="22"/>
+          <w:rFonts w:ascii="Calibri" w:eastAsia="Calibri" w:hAnsi="Calibri" w:cs="Calibri"/>
           <w:highlight w:val="green"/>
-          <w:lang w:val="en-GB"/>
         </w:rPr>
         <w:t>YES</w:t>
       </w:r>
       <w:r>
-        <w:rPr/>
         <w:t xml:space="preserve">/NO </w:t>
       </w:r>
     </w:p>
@@ -298,19 +292,16 @@
         <w:pStyle w:val="ListParagraph"/>
         <w:numPr>
           <w:ilvl w:val="0"/>
-          <w:numId w:val="4"/>
+          <w:numId w:val="5"/>
         </w:numPr>
-        <w:rPr/>
-      </w:pPr>
-      <w:r>
-        <w:rPr/>
+      </w:pPr>
+      <w:r>
         <w:t>Name:</w:t>
       </w:r>
       <w:r>
         <w:tab/>
       </w:r>
       <w:r>
-        <w:rPr/>
         <w:t>Samuel Kingsley</w:t>
       </w:r>
       <w:r>
@@ -326,11 +317,9 @@
         <w:tab/>
       </w:r>
       <w:r>
-        <w:rPr/>
         <w:t xml:space="preserve">               </w:t>
       </w:r>
       <w:r>
-        <w:rPr/>
         <w:t xml:space="preserve">Attended? </w:t>
       </w:r>
       <w:r>
@@ -340,7 +329,6 @@
         <w:t>YES</w:t>
       </w:r>
       <w:r>
-        <w:rPr/>
         <w:t xml:space="preserve">/NO </w:t>
       </w:r>
     </w:p>
@@ -349,19 +337,16 @@
         <w:pStyle w:val="ListParagraph"/>
         <w:numPr>
           <w:ilvl w:val="0"/>
-          <w:numId w:val="4"/>
+          <w:numId w:val="5"/>
         </w:numPr>
-        <w:rPr/>
-      </w:pPr>
-      <w:r>
-        <w:rPr/>
+      </w:pPr>
+      <w:r>
         <w:t>Name:</w:t>
       </w:r>
       <w:r>
         <w:tab/>
       </w:r>
       <w:r>
-        <w:rPr/>
         <w:t>Iwuagwu Nkem</w:t>
       </w:r>
       <w:r>
@@ -378,23 +363,18 @@
       </w:r>
       <w:r>
         <w:tab/>
-      </w:r>
-      <w:r>
-        <w:rPr/>
         <w:t>Attended?</w:t>
       </w:r>
       <w:r>
         <w:rPr>
-          <w:color w:val="70AD47" w:themeColor="accent6" w:themeTint="FF" w:themeShade="FF"/>
+          <w:color w:val="70AD47" w:themeColor="accent6"/>
         </w:rPr>
         <w:t xml:space="preserve"> YES</w:t>
       </w:r>
       <w:r>
-        <w:rPr/>
         <w:t>/NO</w:t>
       </w:r>
       <w:r>
-        <w:rPr/>
         <w:t xml:space="preserve">      </w:t>
       </w:r>
     </w:p>
@@ -428,46 +408,29 @@
     <w:p>
       <w:pPr>
         <w:rPr>
-          <w:rFonts w:ascii="Calibri" w:hAnsi="Calibri" w:eastAsia="Calibri" w:cs="Calibri"/>
-          <w:noProof w:val="0"/>
-          <w:sz w:val="22"/>
-          <w:szCs w:val="22"/>
-          <w:lang w:val="en-GB"/>
+          <w:rFonts w:ascii="Calibri" w:eastAsia="Calibri" w:hAnsi="Calibri" w:cs="Calibri"/>
         </w:rPr>
       </w:pPr>
       <w:r>
         <w:rPr>
-          <w:b w:val="1"/>
-          <w:bCs w:val="1"/>
+          <w:b/>
+          <w:bCs/>
           <w:u w:val="single"/>
         </w:rPr>
         <w:t xml:space="preserve">Team Member (1): Name: </w:t>
       </w:r>
       <w:r>
         <w:rPr>
-          <w:b w:val="1"/>
-          <w:bCs w:val="1"/>
+          <w:b/>
+          <w:bCs/>
           <w:u w:val="single"/>
         </w:rPr>
         <w:t xml:space="preserve"> </w:t>
       </w:r>
       <w:r>
         <w:rPr>
-          <w:rFonts w:ascii="Calibri" w:hAnsi="Calibri" w:eastAsia="Calibri" w:cs="Calibri"/>
-          <w:b w:val="0"/>
-          <w:bCs w:val="0"/>
-          <w:i w:val="0"/>
-          <w:iCs w:val="0"/>
-          <w:caps w:val="0"/>
-          <w:smallCaps w:val="0"/>
-          <w:strike w:val="0"/>
-          <w:dstrike w:val="0"/>
-          <w:noProof w:val="0"/>
-          <w:color w:val="000000" w:themeColor="text1" w:themeTint="FF" w:themeShade="FF"/>
-          <w:sz w:val="22"/>
-          <w:szCs w:val="22"/>
-          <w:u w:val="none"/>
-          <w:lang w:val="en-GB"/>
+          <w:rFonts w:ascii="Calibri" w:eastAsia="Calibri" w:hAnsi="Calibri" w:cs="Calibri"/>
+          <w:color w:val="000000" w:themeColor="text1"/>
         </w:rPr>
         <w:t>Sarah Goburdhun</w:t>
       </w:r>
@@ -475,8 +438,8 @@
     <w:p>
       <w:pPr>
         <w:rPr>
-          <w:b w:val="1"/>
-          <w:bCs w:val="1"/>
+          <w:b/>
+          <w:bCs/>
           <w:u w:val="single"/>
         </w:rPr>
       </w:pPr>
@@ -486,7 +449,7 @@
         <w:pStyle w:val="ListParagraph"/>
         <w:numPr>
           <w:ilvl w:val="0"/>
-          <w:numId w:val="5"/>
+          <w:numId w:val="6"/>
         </w:numPr>
       </w:pPr>
       <w:r>
@@ -525,7 +488,7 @@
         <w:pStyle w:val="ListParagraph"/>
         <w:numPr>
           <w:ilvl w:val="0"/>
-          <w:numId w:val="5"/>
+          <w:numId w:val="6"/>
         </w:numPr>
       </w:pPr>
       <w:r>
@@ -556,7 +519,7 @@
         <w:pStyle w:val="ListParagraph"/>
         <w:numPr>
           <w:ilvl w:val="0"/>
-          <w:numId w:val="5"/>
+          <w:numId w:val="6"/>
         </w:numPr>
       </w:pPr>
       <w:r>
@@ -602,7 +565,15 @@
         <w:t xml:space="preserve"> </w:t>
       </w:r>
       <w:r>
-        <w:t xml:space="preserve">Koller Melanie Turinabo </w:t>
+        <w:t xml:space="preserve">Koller Melanie </w:t>
+      </w:r>
+      <w:proofErr w:type="spellStart"/>
+      <w:r>
+        <w:t>Turinabo</w:t>
+      </w:r>
+      <w:proofErr w:type="spellEnd"/>
+      <w:r>
+        <w:t xml:space="preserve"> </w:t>
       </w:r>
     </w:p>
     <w:p>
@@ -610,7 +581,7 @@
         <w:pStyle w:val="ListParagraph"/>
         <w:numPr>
           <w:ilvl w:val="0"/>
-          <w:numId w:val="6"/>
+          <w:numId w:val="7"/>
         </w:numPr>
       </w:pPr>
       <w:r>
@@ -622,24 +593,19 @@
         <w:pStyle w:val="ListParagraph"/>
       </w:pPr>
       <w:r>
-        <w:rPr/>
         <w:t>Answer:</w:t>
       </w:r>
       <w:r>
-        <w:rPr/>
         <w:t xml:space="preserve"> </w:t>
       </w:r>
       <w:r>
-        <w:rPr/>
-        <w:t xml:space="preserve">decided to implement </w:t>
-      </w:r>
-      <w:r>
-        <w:rPr/>
-        <w:t>separate</w:t>
-      </w:r>
-      <w:r>
-        <w:rPr/>
-        <w:t xml:space="preserve"> chaining collision handling techniques </w:t>
+        <w:t xml:space="preserve">decided to implement separate chaining </w:t>
+      </w:r>
+      <w:r>
+        <w:t>for c</w:t>
+      </w:r>
+      <w:r>
+        <w:t xml:space="preserve">ollision handling </w:t>
       </w:r>
     </w:p>
     <w:p>
@@ -652,7 +618,7 @@
         <w:pStyle w:val="ListParagraph"/>
         <w:numPr>
           <w:ilvl w:val="0"/>
-          <w:numId w:val="6"/>
+          <w:numId w:val="7"/>
         </w:numPr>
       </w:pPr>
       <w:r>
@@ -664,16 +630,16 @@
         <w:pStyle w:val="ListParagraph"/>
       </w:pPr>
       <w:r>
-        <w:rPr/>
         <w:t>Answer:</w:t>
       </w:r>
       <w:r>
-        <w:rPr/>
         <w:t xml:space="preserve"> </w:t>
       </w:r>
       <w:r>
-        <w:rPr/>
-        <w:t>Practice Linked list exercises</w:t>
+        <w:t>Research &amp; practice</w:t>
+      </w:r>
+      <w:r>
+        <w:t xml:space="preserve"> Linked list exercises</w:t>
       </w:r>
     </w:p>
     <w:p>
@@ -691,7 +657,7 @@
         <w:pStyle w:val="ListParagraph"/>
         <w:numPr>
           <w:ilvl w:val="0"/>
-          <w:numId w:val="6"/>
+          <w:numId w:val="7"/>
         </w:numPr>
       </w:pPr>
       <w:r>
@@ -703,15 +669,12 @@
         <w:pStyle w:val="ListParagraph"/>
       </w:pPr>
       <w:r>
-        <w:rPr/>
         <w:t>Answer:</w:t>
       </w:r>
       <w:r>
-        <w:rPr/>
         <w:t xml:space="preserve"> </w:t>
       </w:r>
       <w:r>
-        <w:rPr/>
         <w:t xml:space="preserve">need to constantly practice &amp; research data structures </w:t>
       </w:r>
     </w:p>
@@ -760,10 +723,11 @@
         <w:pStyle w:val="ListParagraph"/>
         <w:numPr>
           <w:ilvl w:val="0"/>
-          <w:numId w:val="7"/>
+          <w:numId w:val="8"/>
         </w:numPr>
       </w:pPr>
       <w:r>
+        <w:lastRenderedPageBreak/>
         <w:t>What did you accomplish yesterday?</w:t>
       </w:r>
     </w:p>
@@ -772,12 +736,270 @@
         <w:pStyle w:val="ListParagraph"/>
       </w:pPr>
       <w:r>
-        <w:rPr/>
         <w:t>Answer:</w:t>
       </w:r>
       <w:r>
-        <w:rPr/>
         <w:t xml:space="preserve"> </w:t>
+      </w:r>
+    </w:p>
+    <w:p>
+      <w:pPr>
+        <w:pStyle w:val="ListParagraph"/>
+        <w:numPr>
+          <w:ilvl w:val="0"/>
+          <w:numId w:val="1"/>
+        </w:numPr>
+      </w:pPr>
+      <w:r>
+        <w:rPr>
+          <w:rFonts w:ascii="Calibri" w:eastAsia="Calibri" w:hAnsi="Calibri" w:cs="Calibri"/>
+          <w:color w:val="000000" w:themeColor="text1"/>
+        </w:rPr>
+        <w:t>Added validation for car attributes such as ID, fuel type and year</w:t>
+      </w:r>
+    </w:p>
+    <w:p>
+      <w:pPr>
+        <w:pStyle w:val="ListParagraph"/>
+      </w:pPr>
+    </w:p>
+    <w:p>
+      <w:pPr>
+        <w:pStyle w:val="ListParagraph"/>
+      </w:pPr>
+    </w:p>
+    <w:p>
+      <w:pPr>
+        <w:pStyle w:val="ListParagraph"/>
+      </w:pPr>
+    </w:p>
+    <w:p>
+      <w:pPr>
+        <w:pStyle w:val="ListParagraph"/>
+        <w:numPr>
+          <w:ilvl w:val="0"/>
+          <w:numId w:val="8"/>
+        </w:numPr>
+      </w:pPr>
+      <w:r>
+        <w:t>What will you do today?</w:t>
+      </w:r>
+    </w:p>
+    <w:p>
+      <w:pPr>
+        <w:pStyle w:val="ListParagraph"/>
+      </w:pPr>
+      <w:r>
+        <w:t>Answer:</w:t>
+      </w:r>
+      <w:r>
+        <w:t xml:space="preserve"> </w:t>
+      </w:r>
+    </w:p>
+    <w:p>
+      <w:pPr>
+        <w:pStyle w:val="ListParagraph"/>
+      </w:pPr>
+    </w:p>
+    <w:p>
+      <w:pPr>
+        <w:pStyle w:val="ListParagraph"/>
+      </w:pPr>
+    </w:p>
+    <w:p>
+      <w:pPr>
+        <w:pStyle w:val="ListParagraph"/>
+        <w:numPr>
+          <w:ilvl w:val="0"/>
+          <w:numId w:val="8"/>
+        </w:numPr>
+      </w:pPr>
+      <w:r>
+        <w:t>What obstacles are impeding your progress?</w:t>
+      </w:r>
+    </w:p>
+    <w:p>
+      <w:pPr>
+        <w:pStyle w:val="ListParagraph"/>
+      </w:pPr>
+      <w:r>
+        <w:t>Answer:</w:t>
+      </w:r>
+      <w:r>
+        <w:t xml:space="preserve"> </w:t>
+      </w:r>
+    </w:p>
+    <w:p>
+      <w:pPr>
+        <w:pStyle w:val="ListParagraph"/>
+      </w:pPr>
+      <w:r>
+        <w:t>No computer to work with.</w:t>
+      </w:r>
+    </w:p>
+    <w:p>
+      <w:pPr>
+        <w:pStyle w:val="ListParagraph"/>
+      </w:pPr>
+    </w:p>
+    <w:p>
+      <w:pPr>
+        <w:pStyle w:val="ListParagraph"/>
+      </w:pPr>
+    </w:p>
+    <w:p>
+      <w:pPr>
+        <w:pStyle w:val="ListParagraph"/>
+      </w:pPr>
+    </w:p>
+    <w:p>
+      <w:pPr>
+        <w:rPr>
+          <w:b/>
+          <w:bCs/>
+          <w:u w:val="single"/>
+        </w:rPr>
+      </w:pPr>
+      <w:r>
+        <w:rPr>
+          <w:b/>
+          <w:bCs/>
+          <w:u w:val="single"/>
+        </w:rPr>
+        <w:t xml:space="preserve">Team Member (4): Name: </w:t>
+      </w:r>
+      <w:r>
+        <w:rPr>
+          <w:b/>
+          <w:bCs/>
+          <w:u w:val="single"/>
+        </w:rPr>
+        <w:t xml:space="preserve"> Samuel Kingsley</w:t>
+      </w:r>
+    </w:p>
+    <w:p>
+      <w:pPr>
+        <w:pStyle w:val="ListParagraph"/>
+        <w:numPr>
+          <w:ilvl w:val="0"/>
+          <w:numId w:val="9"/>
+        </w:numPr>
+      </w:pPr>
+      <w:r>
+        <w:t>What did you accomplish yesterday?</w:t>
+      </w:r>
+    </w:p>
+    <w:p>
+      <w:pPr>
+        <w:pStyle w:val="ListParagraph"/>
+        <w:spacing w:after="240"/>
+      </w:pPr>
+      <w:r>
+        <w:t>Answer:</w:t>
+      </w:r>
+      <w:r>
+        <w:t xml:space="preserve"> </w:t>
+      </w:r>
+      <w:r>
+        <w:t xml:space="preserve">practiced </w:t>
+      </w:r>
+    </w:p>
+    <w:p>
+      <w:pPr>
+        <w:pStyle w:val="ListParagraph"/>
+      </w:pPr>
+    </w:p>
+    <w:p>
+      <w:pPr>
+        <w:pStyle w:val="ListParagraph"/>
+        <w:numPr>
+          <w:ilvl w:val="0"/>
+          <w:numId w:val="9"/>
+        </w:numPr>
+      </w:pPr>
+      <w:r>
+        <w:t>What will you do today?</w:t>
+      </w:r>
+    </w:p>
+    <w:p>
+      <w:pPr>
+        <w:pStyle w:val="ListParagraph"/>
+      </w:pPr>
+      <w:r>
+        <w:t>Answer:</w:t>
+      </w:r>
+      <w:r>
+        <w:t xml:space="preserve"> keep practicing </w:t>
+      </w:r>
+    </w:p>
+    <w:p>
+      <w:pPr>
+        <w:pStyle w:val="ListParagraph"/>
+      </w:pPr>
+    </w:p>
+    <w:p>
+      <w:pPr>
+        <w:pStyle w:val="ListParagraph"/>
+      </w:pPr>
+    </w:p>
+    <w:p>
+      <w:pPr>
+        <w:pStyle w:val="ListParagraph"/>
+        <w:numPr>
+          <w:ilvl w:val="0"/>
+          <w:numId w:val="9"/>
+        </w:numPr>
+      </w:pPr>
+      <w:r>
+        <w:t>What obstacles are impeding your progress?</w:t>
+      </w:r>
+    </w:p>
+    <w:p>
+      <w:pPr>
+        <w:pStyle w:val="ListParagraph"/>
+      </w:pPr>
+      <w:r>
+        <w:t>Answer:</w:t>
+      </w:r>
+    </w:p>
+    <w:p>
+      <w:pPr>
+        <w:pStyle w:val="ListParagraph"/>
+      </w:pPr>
+    </w:p>
+    <w:p>
+      <w:pPr>
+        <w:pStyle w:val="ListParagraph"/>
+      </w:pPr>
+    </w:p>
+    <w:p>
+      <w:pPr>
+        <w:pStyle w:val="ListParagraph"/>
+      </w:pPr>
+    </w:p>
+    <w:p>
+      <w:pPr>
+        <w:rPr>
+          <w:b/>
+          <w:bCs/>
+          <w:u w:val="single"/>
+        </w:rPr>
+      </w:pPr>
+      <w:r>
+        <w:rPr>
+          <w:b/>
+          <w:bCs/>
+          <w:u w:val="single"/>
+        </w:rPr>
+        <w:t xml:space="preserve">Team Member (5): Name: </w:t>
+      </w:r>
+      <w:r>
+        <w:rPr>
+          <w:b/>
+          <w:bCs/>
+          <w:u w:val="single"/>
+        </w:rPr>
+        <w:t>Iwuagwu Nkem</w:t>
       </w:r>
     </w:p>
     <w:p>
@@ -787,29 +1009,24 @@
           <w:ilvl w:val="0"/>
           <w:numId w:val="10"/>
         </w:numPr>
-        <w:rPr>
-          <w:noProof w:val="0"/>
-          <w:sz w:val="22"/>
-          <w:szCs w:val="22"/>
-          <w:lang w:val="en-GB"/>
-        </w:rPr>
-      </w:pPr>
-      <w:r>
-        <w:rPr>
-          <w:rFonts w:ascii="Calibri" w:hAnsi="Calibri" w:eastAsia="Calibri" w:cs="Calibri"/>
-          <w:b w:val="0"/>
-          <w:bCs w:val="0"/>
-          <w:i w:val="0"/>
-          <w:iCs w:val="0"/>
-          <w:caps w:val="0"/>
-          <w:smallCaps w:val="0"/>
-          <w:noProof w:val="0"/>
-          <w:color w:val="000000" w:themeColor="text1" w:themeTint="FF" w:themeShade="FF"/>
-          <w:sz w:val="22"/>
-          <w:szCs w:val="22"/>
-          <w:lang w:val="en-GB"/>
-        </w:rPr>
-        <w:t>Added validation for car attributes such as ID, fuel type and year</w:t>
+      </w:pPr>
+      <w:r>
+        <w:t>What did you accomplish yesterday?</w:t>
+      </w:r>
+    </w:p>
+    <w:p>
+      <w:pPr>
+        <w:pStyle w:val="ListParagraph"/>
+        <w:spacing w:after="240"/>
+      </w:pPr>
+      <w:r>
+        <w:t>Answer:</w:t>
+      </w:r>
+      <w:r>
+        <w:t xml:space="preserve"> </w:t>
+      </w:r>
+      <w:r>
+        <w:t xml:space="preserve">practiced </w:t>
       </w:r>
     </w:p>
     <w:p>
@@ -832,7 +1049,7 @@
         <w:pStyle w:val="ListParagraph"/>
         <w:numPr>
           <w:ilvl w:val="0"/>
-          <w:numId w:val="7"/>
+          <w:numId w:val="10"/>
         </w:numPr>
       </w:pPr>
       <w:r>
@@ -842,15 +1059,22 @@
     <w:p>
       <w:pPr>
         <w:pStyle w:val="ListParagraph"/>
-      </w:pPr>
-      <w:r>
-        <w:rPr/>
+        <w:spacing w:after="240"/>
+      </w:pPr>
+      <w:r>
         <w:t>Answer:</w:t>
       </w:r>
       <w:r>
-        <w:rPr/>
         <w:t xml:space="preserve"> </w:t>
       </w:r>
+      <w:r>
+        <w:t>keep practicing</w:t>
+      </w:r>
+    </w:p>
+    <w:p>
+      <w:pPr>
+        <w:pStyle w:val="ListParagraph"/>
+      </w:pPr>
     </w:p>
     <w:p>
       <w:pPr>
@@ -867,7 +1091,7 @@
         <w:pStyle w:val="ListParagraph"/>
         <w:numPr>
           <w:ilvl w:val="0"/>
-          <w:numId w:val="7"/>
+          <w:numId w:val="10"/>
         </w:numPr>
       </w:pPr>
       <w:r>
@@ -877,316 +1101,12 @@
     <w:p>
       <w:pPr>
         <w:pStyle w:val="ListParagraph"/>
-      </w:pPr>
-      <w:r>
-        <w:rPr/>
+        <w:spacing w:after="240"/>
+      </w:pPr>
+      <w:r>
         <w:t>Answer:</w:t>
       </w:r>
       <w:r>
-        <w:rPr/>
-        <w:t xml:space="preserve"> </w:t>
-      </w:r>
-    </w:p>
-    <w:p>
-      <w:pPr>
-        <w:pStyle w:val="ListParagraph"/>
-      </w:pPr>
-      <w:r>
-        <w:rPr/>
-        <w:t>No computer to work with.</w:t>
-      </w:r>
-    </w:p>
-    <w:p>
-      <w:pPr>
-        <w:pStyle w:val="ListParagraph"/>
-      </w:pPr>
-    </w:p>
-    <w:p>
-      <w:pPr>
-        <w:pStyle w:val="ListParagraph"/>
-      </w:pPr>
-    </w:p>
-    <w:p>
-      <w:pPr>
-        <w:pStyle w:val="ListParagraph"/>
-      </w:pPr>
-    </w:p>
-    <w:p>
-      <w:pPr>
-        <w:rPr>
-          <w:b w:val="1"/>
-          <w:bCs w:val="1"/>
-          <w:u w:val="single"/>
-        </w:rPr>
-      </w:pPr>
-      <w:r>
-        <w:rPr>
-          <w:b w:val="1"/>
-          <w:bCs w:val="1"/>
-          <w:u w:val="single"/>
-        </w:rPr>
-        <w:t xml:space="preserve">Team Member (4): Name: </w:t>
-      </w:r>
-      <w:r>
-        <w:rPr>
-          <w:b w:val="1"/>
-          <w:bCs w:val="1"/>
-          <w:u w:val="single"/>
-        </w:rPr>
-        <w:t xml:space="preserve"> Samuel Kingsley</w:t>
-      </w:r>
-    </w:p>
-    <w:p>
-      <w:pPr>
-        <w:pStyle w:val="ListParagraph"/>
-        <w:numPr>
-          <w:ilvl w:val="0"/>
-          <w:numId w:val="8"/>
-        </w:numPr>
-      </w:pPr>
-      <w:r>
-        <w:t>What did you accomplish yesterday?</w:t>
-      </w:r>
-    </w:p>
-    <w:p>
-      <w:pPr>
-        <w:pStyle w:val="ListParagraph"/>
-      </w:pPr>
-      <w:r>
-        <w:rPr/>
-        <w:t>Answer:</w:t>
-      </w:r>
-      <w:r>
-        <w:rPr/>
-        <w:t xml:space="preserve"> </w:t>
-      </w:r>
-      <w:r>
-        <w:rPr>
-          <w:noProof w:val="0"/>
-          <w:lang w:val="en-GB"/>
-        </w:rPr>
-        <w:t>Exploring various scenarios to gain a deeper understanding of how to implement test-driven development (TDD) cases effectively.</w:t>
-      </w:r>
-    </w:p>
-    <w:p>
-      <w:pPr>
-        <w:pStyle w:val="ListParagraph"/>
-      </w:pPr>
-    </w:p>
-    <w:p>
-      <w:pPr>
-        <w:pStyle w:val="ListParagraph"/>
-      </w:pPr>
-    </w:p>
-    <w:p>
-      <w:pPr>
-        <w:pStyle w:val="ListParagraph"/>
-        <w:numPr>
-          <w:ilvl w:val="0"/>
-          <w:numId w:val="8"/>
-        </w:numPr>
-      </w:pPr>
-      <w:r>
-        <w:t>What will you do today?</w:t>
-      </w:r>
-    </w:p>
-    <w:p>
-      <w:pPr>
-        <w:pStyle w:val="ListParagraph"/>
-      </w:pPr>
-      <w:r>
-        <w:rPr/>
-        <w:t>Answer:</w:t>
-      </w:r>
-      <w:r>
-        <w:rPr/>
-        <w:t xml:space="preserve"> keep practicing </w:t>
-      </w:r>
-    </w:p>
-    <w:p>
-      <w:pPr>
-        <w:pStyle w:val="ListParagraph"/>
-      </w:pPr>
-    </w:p>
-    <w:p>
-      <w:pPr>
-        <w:pStyle w:val="ListParagraph"/>
-      </w:pPr>
-    </w:p>
-    <w:p>
-      <w:pPr>
-        <w:pStyle w:val="ListParagraph"/>
-        <w:numPr>
-          <w:ilvl w:val="0"/>
-          <w:numId w:val="8"/>
-        </w:numPr>
-      </w:pPr>
-      <w:r>
-        <w:t>What obstacles are impeding your progress?</w:t>
-      </w:r>
-    </w:p>
-    <w:p>
-      <w:pPr>
-        <w:pStyle w:val="ListParagraph"/>
-      </w:pPr>
-      <w:r>
-        <w:t>Answer:</w:t>
-      </w:r>
-    </w:p>
-    <w:p>
-      <w:pPr>
-        <w:pStyle w:val="ListParagraph"/>
-      </w:pPr>
-    </w:p>
-    <w:p>
-      <w:pPr>
-        <w:pStyle w:val="ListParagraph"/>
-      </w:pPr>
-    </w:p>
-    <w:p>
-      <w:pPr>
-        <w:pStyle w:val="ListParagraph"/>
-      </w:pPr>
-    </w:p>
-    <w:p>
-      <w:pPr>
-        <w:rPr>
-          <w:b w:val="1"/>
-          <w:bCs w:val="1"/>
-          <w:u w:val="single"/>
-        </w:rPr>
-      </w:pPr>
-      <w:r>
-        <w:rPr>
-          <w:b w:val="1"/>
-          <w:bCs w:val="1"/>
-          <w:u w:val="single"/>
-        </w:rPr>
-        <w:t xml:space="preserve">Team Member (5): Name: </w:t>
-      </w:r>
-      <w:r>
-        <w:rPr>
-          <w:b w:val="1"/>
-          <w:bCs w:val="1"/>
-          <w:u w:val="single"/>
-        </w:rPr>
-        <w:t>Iwuagwu Nkem</w:t>
-      </w:r>
-    </w:p>
-    <w:p>
-      <w:pPr>
-        <w:pStyle w:val="ListParagraph"/>
-        <w:numPr>
-          <w:ilvl w:val="0"/>
-          <w:numId w:val="9"/>
-        </w:numPr>
-      </w:pPr>
-      <w:r>
-        <w:t>What did you accomplish yesterday?</w:t>
-      </w:r>
-    </w:p>
-    <w:p>
-      <w:pPr>
-        <w:pStyle w:val="ListParagraph"/>
-        <w:spacing w:before="0" w:beforeAutospacing="off" w:after="240" w:afterAutospacing="off"/>
-      </w:pPr>
-      <w:r>
-        <w:rPr/>
-        <w:t>Answer:</w:t>
-      </w:r>
-      <w:r>
-        <w:rPr>
-          <w:noProof w:val="0"/>
-          <w:lang w:val="en-GB"/>
-        </w:rPr>
-        <w:t xml:space="preserve"> Collision resolution via separate chaining implemented, following examples and structure from McMillan (2012, pp. 183–185).</w:t>
-      </w:r>
-    </w:p>
-    <w:p>
-      <w:pPr>
-        <w:pStyle w:val="ListParagraph"/>
-      </w:pPr>
-    </w:p>
-    <w:p>
-      <w:pPr>
-        <w:pStyle w:val="ListParagraph"/>
-      </w:pPr>
-    </w:p>
-    <w:p>
-      <w:pPr>
-        <w:pStyle w:val="ListParagraph"/>
-      </w:pPr>
-    </w:p>
-    <w:p>
-      <w:pPr>
-        <w:pStyle w:val="ListParagraph"/>
-        <w:numPr>
-          <w:ilvl w:val="0"/>
-          <w:numId w:val="9"/>
-        </w:numPr>
-      </w:pPr>
-      <w:r>
-        <w:t>What will you do today?</w:t>
-      </w:r>
-    </w:p>
-    <w:p>
-      <w:pPr>
-        <w:pStyle w:val="ListParagraph"/>
-        <w:spacing w:before="0" w:beforeAutospacing="off" w:after="240" w:afterAutospacing="off"/>
-      </w:pPr>
-      <w:r>
-        <w:rPr/>
-        <w:t>Answer:</w:t>
-      </w:r>
-      <w:r>
-        <w:rPr>
-          <w:noProof w:val="0"/>
-          <w:lang w:val="en-GB"/>
-        </w:rPr>
-        <w:t xml:space="preserve"> Testing performance with dummy datasets, aligning with suggestions in the book for evaluating hash efficiency (p. 190).</w:t>
-      </w:r>
-    </w:p>
-    <w:p>
-      <w:pPr>
-        <w:pStyle w:val="ListParagraph"/>
-      </w:pPr>
-    </w:p>
-    <w:p>
-      <w:pPr>
-        <w:pStyle w:val="ListParagraph"/>
-      </w:pPr>
-    </w:p>
-    <w:p>
-      <w:pPr>
-        <w:pStyle w:val="ListParagraph"/>
-      </w:pPr>
-    </w:p>
-    <w:p>
-      <w:pPr>
-        <w:pStyle w:val="ListParagraph"/>
-        <w:numPr>
-          <w:ilvl w:val="0"/>
-          <w:numId w:val="9"/>
-        </w:numPr>
-      </w:pPr>
-      <w:r>
-        <w:t>What obstacles are impeding your progress?</w:t>
-      </w:r>
-    </w:p>
-    <w:p>
-      <w:pPr>
-        <w:pStyle w:val="ListParagraph"/>
-        <w:spacing w:before="0" w:beforeAutospacing="off" w:after="240" w:afterAutospacing="off"/>
-      </w:pPr>
-      <w:r>
-        <w:rPr/>
-        <w:t>Answer:</w:t>
-      </w:r>
-      <w:r>
-        <w:rPr>
-          <w:noProof w:val="0"/>
-          <w:lang w:val="en-GB"/>
-        </w:rPr>
         <w:t xml:space="preserve"> Delay in getting final approval from code reviewer.</w:t>
       </w:r>
     </w:p>
@@ -1235,7 +1155,7 @@
     </w:p>
     <w:sectPr>
       <w:footerReference w:type="default" r:id="rId10"/>
-      <w:pgSz w:w="11906" w:h="16838" w:orient="portrait"/>
+      <w:pgSz w:w="11906" w:h="16838"/>
       <w:pgMar w:top="1440" w:right="1440" w:bottom="1440" w:left="1440" w:header="708" w:footer="708" w:gutter="0"/>
       <w:cols w:space="708"/>
       <w:docGrid w:linePitch="360"/>
@@ -1349,118 +1269,6 @@
 
 <file path=word/numbering.xml><?xml version="1.0" encoding="utf-8"?>
 <w:numbering xmlns:wpc="http://schemas.microsoft.com/office/word/2010/wordprocessingCanvas" xmlns:cx="http://schemas.microsoft.com/office/drawing/2014/chartex" xmlns:cx1="http://schemas.microsoft.com/office/drawing/2015/9/8/chartex" xmlns:cx2="http://schemas.microsoft.com/office/drawing/2015/10/21/chartex" xmlns:cx3="http://schemas.microsoft.com/office/drawing/2016/5/9/chartex" xmlns:cx4="http://schemas.microsoft.com/office/drawing/2016/5/10/chartex" xmlns:cx5="http://schemas.microsoft.com/office/drawing/2016/5/11/chartex" xmlns:cx6="http://schemas.microsoft.com/office/drawing/2016/5/12/chartex" xmlns:cx7="http://schemas.microsoft.com/office/drawing/2016/5/13/chartex" xmlns:cx8="http://schemas.microsoft.com/office/drawing/2016/5/14/chartex" xmlns:mc="http://schemas.openxmlformats.org/markup-compatibility/2006" xmlns:aink="http://schemas.microsoft.com/office/drawing/2016/ink" xmlns:am3d="http://schemas.microsoft.com/office/drawing/2017/model3d" xmlns:o="urn:schemas-microsoft-com:office:office" xmlns:oel="http://schemas.microsoft.com/office/2019/extlst" xmlns:r="http://schemas.openxmlformats.org/officeDocument/2006/relationships" xmlns:m="http://schemas.openxmlformats.org/officeDocument/2006/math" xmlns:v="urn:schemas-microsoft-com:vml" xmlns:wp14="http://schemas.microsoft.com/office/word/2010/wordprocessingDrawing" xmlns:wp="http://schemas.openxmlformats.org/drawingml/2006/wordprocessingDrawing" xmlns:w10="urn:schemas-microsoft-com:office:word" xmlns:w="http://schemas.openxmlformats.org/wordprocessingml/2006/main" xmlns:w14="http://schemas.microsoft.com/office/word/2010/wordml" xmlns:w15="http://schemas.microsoft.com/office/word/2012/wordml" xmlns:w16cex="http://schemas.microsoft.com/office/word/2018/wordml/cex" xmlns:w16cid="http://schemas.microsoft.com/office/word/2016/wordml/cid" xmlns:w16="http://schemas.microsoft.com/office/word/2018/wordml" xmlns:w16du="http://schemas.microsoft.com/office/word/2023/wordml/word16du" xmlns:w16sdtdh="http://schemas.microsoft.com/office/word/2020/wordml/sdtdatahash" xmlns:w16sdtfl="http://schemas.microsoft.com/office/word/2024/wordml/sdtformatlock" xmlns:w16se="http://schemas.microsoft.com/office/word/2015/wordml/symex" xmlns:wpg="http://schemas.microsoft.com/office/word/2010/wordprocessingGroup" xmlns:wpi="http://schemas.microsoft.com/office/word/2010/wordprocessingInk" xmlns:wne="http://schemas.microsoft.com/office/word/2006/wordml" xmlns:wps="http://schemas.microsoft.com/office/word/2010/wordprocessingShape" mc:Ignorable="w14 w15 w16se w16cid w16 w16cex w16sdtdh w16sdtfl w16du wp14">
-  <w:abstractNum xmlns:w="http://schemas.openxmlformats.org/wordprocessingml/2006/main" w:abstractNumId="9">
-    <w:nsid w:val="2b227584"/>
-    <w:multiLevelType xmlns:w="http://schemas.openxmlformats.org/wordprocessingml/2006/main" w:val="hybridMultilevel"/>
-    <w:lvl xmlns:w="http://schemas.openxmlformats.org/wordprocessingml/2006/main" w:ilvl="0">
-      <w:start w:val="1"/>
-      <w:numFmt w:val="bullet"/>
-      <w:lvlText w:val=""/>
-      <w:lvlJc w:val="left"/>
-      <w:pPr>
-        <w:ind w:left="720" w:hanging="360"/>
-      </w:pPr>
-      <w:rPr>
-        <w:rFonts w:hint="default" w:ascii="Symbol" w:hAnsi="Symbol"/>
-      </w:rPr>
-    </w:lvl>
-    <w:lvl xmlns:w="http://schemas.openxmlformats.org/wordprocessingml/2006/main" w:ilvl="1">
-      <w:start w:val="1"/>
-      <w:numFmt w:val="bullet"/>
-      <w:lvlText w:val="o"/>
-      <w:lvlJc w:val="left"/>
-      <w:pPr>
-        <w:ind w:left="1440" w:hanging="360"/>
-      </w:pPr>
-      <w:rPr>
-        <w:rFonts w:hint="default" w:ascii="Courier New" w:hAnsi="Courier New"/>
-      </w:rPr>
-    </w:lvl>
-    <w:lvl xmlns:w="http://schemas.openxmlformats.org/wordprocessingml/2006/main" w:ilvl="2">
-      <w:start w:val="1"/>
-      <w:numFmt w:val="bullet"/>
-      <w:lvlText w:val=""/>
-      <w:lvlJc w:val="left"/>
-      <w:pPr>
-        <w:ind w:left="2160" w:hanging="360"/>
-      </w:pPr>
-      <w:rPr>
-        <w:rFonts w:hint="default" w:ascii="Wingdings" w:hAnsi="Wingdings"/>
-      </w:rPr>
-    </w:lvl>
-    <w:lvl xmlns:w="http://schemas.openxmlformats.org/wordprocessingml/2006/main" w:ilvl="3">
-      <w:start w:val="1"/>
-      <w:numFmt w:val="bullet"/>
-      <w:lvlText w:val=""/>
-      <w:lvlJc w:val="left"/>
-      <w:pPr>
-        <w:ind w:left="2880" w:hanging="360"/>
-      </w:pPr>
-      <w:rPr>
-        <w:rFonts w:hint="default" w:ascii="Symbol" w:hAnsi="Symbol"/>
-      </w:rPr>
-    </w:lvl>
-    <w:lvl xmlns:w="http://schemas.openxmlformats.org/wordprocessingml/2006/main" w:ilvl="4">
-      <w:start w:val="1"/>
-      <w:numFmt w:val="bullet"/>
-      <w:lvlText w:val="o"/>
-      <w:lvlJc w:val="left"/>
-      <w:pPr>
-        <w:ind w:left="3600" w:hanging="360"/>
-      </w:pPr>
-      <w:rPr>
-        <w:rFonts w:hint="default" w:ascii="Courier New" w:hAnsi="Courier New"/>
-      </w:rPr>
-    </w:lvl>
-    <w:lvl xmlns:w="http://schemas.openxmlformats.org/wordprocessingml/2006/main" w:ilvl="5">
-      <w:start w:val="1"/>
-      <w:numFmt w:val="bullet"/>
-      <w:lvlText w:val=""/>
-      <w:lvlJc w:val="left"/>
-      <w:pPr>
-        <w:ind w:left="4320" w:hanging="360"/>
-      </w:pPr>
-      <w:rPr>
-        <w:rFonts w:hint="default" w:ascii="Wingdings" w:hAnsi="Wingdings"/>
-      </w:rPr>
-    </w:lvl>
-    <w:lvl xmlns:w="http://schemas.openxmlformats.org/wordprocessingml/2006/main" w:ilvl="6">
-      <w:start w:val="1"/>
-      <w:numFmt w:val="bullet"/>
-      <w:lvlText w:val=""/>
-      <w:lvlJc w:val="left"/>
-      <w:pPr>
-        <w:ind w:left="5040" w:hanging="360"/>
-      </w:pPr>
-      <w:rPr>
-        <w:rFonts w:hint="default" w:ascii="Symbol" w:hAnsi="Symbol"/>
-      </w:rPr>
-    </w:lvl>
-    <w:lvl xmlns:w="http://schemas.openxmlformats.org/wordprocessingml/2006/main" w:ilvl="7">
-      <w:start w:val="1"/>
-      <w:numFmt w:val="bullet"/>
-      <w:lvlText w:val="o"/>
-      <w:lvlJc w:val="left"/>
-      <w:pPr>
-        <w:ind w:left="5760" w:hanging="360"/>
-      </w:pPr>
-      <w:rPr>
-        <w:rFonts w:hint="default" w:ascii="Courier New" w:hAnsi="Courier New"/>
-      </w:rPr>
-    </w:lvl>
-    <w:lvl xmlns:w="http://schemas.openxmlformats.org/wordprocessingml/2006/main" w:ilvl="8">
-      <w:start w:val="1"/>
-      <w:numFmt w:val="bullet"/>
-      <w:lvlText w:val=""/>
-      <w:lvlJc w:val="left"/>
-      <w:pPr>
-        <w:ind w:left="6480" w:hanging="360"/>
-      </w:pPr>
-      <w:rPr>
-        <w:rFonts w:hint="default" w:ascii="Wingdings" w:hAnsi="Wingdings"/>
-      </w:rPr>
-    </w:lvl>
-  </w:abstractNum>
   <w:abstractNum w:abstractNumId="0" w15:restartNumberingAfterBreak="0">
     <w:nsid w:val="1D47050F"/>
     <w:multiLevelType w:val="hybridMultilevel"/>
@@ -1474,7 +1282,7 @@
         <w:ind w:left="1080" w:hanging="360"/>
       </w:pPr>
       <w:rPr>
-        <w:rFonts w:hint="default" w:ascii="Symbol" w:hAnsi="Symbol"/>
+        <w:rFonts w:ascii="Symbol" w:hAnsi="Symbol" w:hint="default"/>
       </w:rPr>
     </w:lvl>
     <w:lvl w:ilvl="1" w:tplc="8B3CF85A">
@@ -1486,7 +1294,7 @@
         <w:ind w:left="1800" w:hanging="360"/>
       </w:pPr>
       <w:rPr>
-        <w:rFonts w:hint="default" w:ascii="Courier New" w:hAnsi="Courier New"/>
+        <w:rFonts w:ascii="Courier New" w:hAnsi="Courier New" w:hint="default"/>
       </w:rPr>
     </w:lvl>
     <w:lvl w:ilvl="2" w:tplc="3266DD9E">
@@ -1498,7 +1306,7 @@
         <w:ind w:left="2520" w:hanging="360"/>
       </w:pPr>
       <w:rPr>
-        <w:rFonts w:hint="default" w:ascii="Wingdings" w:hAnsi="Wingdings"/>
+        <w:rFonts w:ascii="Wingdings" w:hAnsi="Wingdings" w:hint="default"/>
       </w:rPr>
     </w:lvl>
     <w:lvl w:ilvl="3" w:tplc="83860F8E">
@@ -1510,7 +1318,7 @@
         <w:ind w:left="3240" w:hanging="360"/>
       </w:pPr>
       <w:rPr>
-        <w:rFonts w:hint="default" w:ascii="Symbol" w:hAnsi="Symbol"/>
+        <w:rFonts w:ascii="Symbol" w:hAnsi="Symbol" w:hint="default"/>
       </w:rPr>
     </w:lvl>
     <w:lvl w:ilvl="4" w:tplc="0B4CDE56">
@@ -1522,7 +1330,7 @@
         <w:ind w:left="3960" w:hanging="360"/>
       </w:pPr>
       <w:rPr>
-        <w:rFonts w:hint="default" w:ascii="Courier New" w:hAnsi="Courier New"/>
+        <w:rFonts w:ascii="Courier New" w:hAnsi="Courier New" w:hint="default"/>
       </w:rPr>
     </w:lvl>
     <w:lvl w:ilvl="5" w:tplc="2D2AF310">
@@ -1534,7 +1342,7 @@
         <w:ind w:left="4680" w:hanging="360"/>
       </w:pPr>
       <w:rPr>
-        <w:rFonts w:hint="default" w:ascii="Wingdings" w:hAnsi="Wingdings"/>
+        <w:rFonts w:ascii="Wingdings" w:hAnsi="Wingdings" w:hint="default"/>
       </w:rPr>
     </w:lvl>
     <w:lvl w:ilvl="6" w:tplc="5EE04B9C">
@@ -1546,7 +1354,7 @@
         <w:ind w:left="5400" w:hanging="360"/>
       </w:pPr>
       <w:rPr>
-        <w:rFonts w:hint="default" w:ascii="Symbol" w:hAnsi="Symbol"/>
+        <w:rFonts w:ascii="Symbol" w:hAnsi="Symbol" w:hint="default"/>
       </w:rPr>
     </w:lvl>
     <w:lvl w:ilvl="7" w:tplc="0F8E075A">
@@ -1558,7 +1366,7 @@
         <w:ind w:left="6120" w:hanging="360"/>
       </w:pPr>
       <w:rPr>
-        <w:rFonts w:hint="default" w:ascii="Courier New" w:hAnsi="Courier New"/>
+        <w:rFonts w:ascii="Courier New" w:hAnsi="Courier New" w:hint="default"/>
       </w:rPr>
     </w:lvl>
     <w:lvl w:ilvl="8" w:tplc="789A4F90">
@@ -1570,7 +1378,7 @@
         <w:ind w:left="6840" w:hanging="360"/>
       </w:pPr>
       <w:rPr>
-        <w:rFonts w:hint="default" w:ascii="Wingdings" w:hAnsi="Wingdings"/>
+        <w:rFonts w:ascii="Wingdings" w:hAnsi="Wingdings" w:hint="default"/>
       </w:rPr>
     </w:lvl>
   </w:abstractNum>
@@ -1661,6 +1469,119 @@
     </w:lvl>
   </w:abstractNum>
   <w:abstractNum w:abstractNumId="2" w15:restartNumberingAfterBreak="0">
+    <w:nsid w:val="2B227584"/>
+    <w:multiLevelType w:val="hybridMultilevel"/>
+    <w:tmpl w:val="70E4777A"/>
+    <w:lvl w:ilvl="0" w:tplc="FA58B3CC">
+      <w:start w:val="1"/>
+      <w:numFmt w:val="bullet"/>
+      <w:lvlText w:val=""/>
+      <w:lvlJc w:val="left"/>
+      <w:pPr>
+        <w:ind w:left="720" w:hanging="360"/>
+      </w:pPr>
+      <w:rPr>
+        <w:rFonts w:ascii="Symbol" w:hAnsi="Symbol" w:hint="default"/>
+      </w:rPr>
+    </w:lvl>
+    <w:lvl w:ilvl="1" w:tplc="0D3C0072">
+      <w:start w:val="1"/>
+      <w:numFmt w:val="bullet"/>
+      <w:lvlText w:val="o"/>
+      <w:lvlJc w:val="left"/>
+      <w:pPr>
+        <w:ind w:left="1440" w:hanging="360"/>
+      </w:pPr>
+      <w:rPr>
+        <w:rFonts w:ascii="Courier New" w:hAnsi="Courier New" w:hint="default"/>
+      </w:rPr>
+    </w:lvl>
+    <w:lvl w:ilvl="2" w:tplc="5E684800">
+      <w:start w:val="1"/>
+      <w:numFmt w:val="bullet"/>
+      <w:lvlText w:val=""/>
+      <w:lvlJc w:val="left"/>
+      <w:pPr>
+        <w:ind w:left="2160" w:hanging="360"/>
+      </w:pPr>
+      <w:rPr>
+        <w:rFonts w:ascii="Wingdings" w:hAnsi="Wingdings" w:hint="default"/>
+      </w:rPr>
+    </w:lvl>
+    <w:lvl w:ilvl="3" w:tplc="954033F0">
+      <w:start w:val="1"/>
+      <w:numFmt w:val="bullet"/>
+      <w:lvlText w:val=""/>
+      <w:lvlJc w:val="left"/>
+      <w:pPr>
+        <w:ind w:left="2880" w:hanging="360"/>
+      </w:pPr>
+      <w:rPr>
+        <w:rFonts w:ascii="Symbol" w:hAnsi="Symbol" w:hint="default"/>
+      </w:rPr>
+    </w:lvl>
+    <w:lvl w:ilvl="4" w:tplc="DA602654">
+      <w:start w:val="1"/>
+      <w:numFmt w:val="bullet"/>
+      <w:lvlText w:val="o"/>
+      <w:lvlJc w:val="left"/>
+      <w:pPr>
+        <w:ind w:left="3600" w:hanging="360"/>
+      </w:pPr>
+      <w:rPr>
+        <w:rFonts w:ascii="Courier New" w:hAnsi="Courier New" w:hint="default"/>
+      </w:rPr>
+    </w:lvl>
+    <w:lvl w:ilvl="5" w:tplc="B3FA2EFA">
+      <w:start w:val="1"/>
+      <w:numFmt w:val="bullet"/>
+      <w:lvlText w:val=""/>
+      <w:lvlJc w:val="left"/>
+      <w:pPr>
+        <w:ind w:left="4320" w:hanging="360"/>
+      </w:pPr>
+      <w:rPr>
+        <w:rFonts w:ascii="Wingdings" w:hAnsi="Wingdings" w:hint="default"/>
+      </w:rPr>
+    </w:lvl>
+    <w:lvl w:ilvl="6" w:tplc="B0B22614">
+      <w:start w:val="1"/>
+      <w:numFmt w:val="bullet"/>
+      <w:lvlText w:val=""/>
+      <w:lvlJc w:val="left"/>
+      <w:pPr>
+        <w:ind w:left="5040" w:hanging="360"/>
+      </w:pPr>
+      <w:rPr>
+        <w:rFonts w:ascii="Symbol" w:hAnsi="Symbol" w:hint="default"/>
+      </w:rPr>
+    </w:lvl>
+    <w:lvl w:ilvl="7" w:tplc="4CA604E6">
+      <w:start w:val="1"/>
+      <w:numFmt w:val="bullet"/>
+      <w:lvlText w:val="o"/>
+      <w:lvlJc w:val="left"/>
+      <w:pPr>
+        <w:ind w:left="5760" w:hanging="360"/>
+      </w:pPr>
+      <w:rPr>
+        <w:rFonts w:ascii="Courier New" w:hAnsi="Courier New" w:hint="default"/>
+      </w:rPr>
+    </w:lvl>
+    <w:lvl w:ilvl="8" w:tplc="2EC80410">
+      <w:start w:val="1"/>
+      <w:numFmt w:val="bullet"/>
+      <w:lvlText w:val=""/>
+      <w:lvlJc w:val="left"/>
+      <w:pPr>
+        <w:ind w:left="6480" w:hanging="360"/>
+      </w:pPr>
+      <w:rPr>
+        <w:rFonts w:ascii="Wingdings" w:hAnsi="Wingdings" w:hint="default"/>
+      </w:rPr>
+    </w:lvl>
+  </w:abstractNum>
+  <w:abstractNum w:abstractNumId="3" w15:restartNumberingAfterBreak="0">
     <w:nsid w:val="31D2AFCF"/>
     <w:multiLevelType w:val="hybridMultilevel"/>
     <w:tmpl w:val="52B43C42"/>
@@ -1673,7 +1594,7 @@
         <w:ind w:left="1080" w:hanging="360"/>
       </w:pPr>
       <w:rPr>
-        <w:rFonts w:hint="default" w:ascii="Symbol" w:hAnsi="Symbol"/>
+        <w:rFonts w:ascii="Symbol" w:hAnsi="Symbol" w:hint="default"/>
       </w:rPr>
     </w:lvl>
     <w:lvl w:ilvl="1" w:tplc="F78AFF26">
@@ -1685,7 +1606,7 @@
         <w:ind w:left="1800" w:hanging="360"/>
       </w:pPr>
       <w:rPr>
-        <w:rFonts w:hint="default" w:ascii="Courier New" w:hAnsi="Courier New"/>
+        <w:rFonts w:ascii="Courier New" w:hAnsi="Courier New" w:hint="default"/>
       </w:rPr>
     </w:lvl>
     <w:lvl w:ilvl="2" w:tplc="2272D81E">
@@ -1697,7 +1618,7 @@
         <w:ind w:left="2520" w:hanging="360"/>
       </w:pPr>
       <w:rPr>
-        <w:rFonts w:hint="default" w:ascii="Wingdings" w:hAnsi="Wingdings"/>
+        <w:rFonts w:ascii="Wingdings" w:hAnsi="Wingdings" w:hint="default"/>
       </w:rPr>
     </w:lvl>
     <w:lvl w:ilvl="3" w:tplc="94122170">
@@ -1709,7 +1630,7 @@
         <w:ind w:left="3240" w:hanging="360"/>
       </w:pPr>
       <w:rPr>
-        <w:rFonts w:hint="default" w:ascii="Symbol" w:hAnsi="Symbol"/>
+        <w:rFonts w:ascii="Symbol" w:hAnsi="Symbol" w:hint="default"/>
       </w:rPr>
     </w:lvl>
     <w:lvl w:ilvl="4" w:tplc="4CB424AE">
@@ -1721,7 +1642,7 @@
         <w:ind w:left="3960" w:hanging="360"/>
       </w:pPr>
       <w:rPr>
-        <w:rFonts w:hint="default" w:ascii="Courier New" w:hAnsi="Courier New"/>
+        <w:rFonts w:ascii="Courier New" w:hAnsi="Courier New" w:hint="default"/>
       </w:rPr>
     </w:lvl>
     <w:lvl w:ilvl="5" w:tplc="B18AA4BA">
@@ -1733,7 +1654,7 @@
         <w:ind w:left="4680" w:hanging="360"/>
       </w:pPr>
       <w:rPr>
-        <w:rFonts w:hint="default" w:ascii="Wingdings" w:hAnsi="Wingdings"/>
+        <w:rFonts w:ascii="Wingdings" w:hAnsi="Wingdings" w:hint="default"/>
       </w:rPr>
     </w:lvl>
     <w:lvl w:ilvl="6" w:tplc="17B49D94">
@@ -1745,7 +1666,7 @@
         <w:ind w:left="5400" w:hanging="360"/>
       </w:pPr>
       <w:rPr>
-        <w:rFonts w:hint="default" w:ascii="Symbol" w:hAnsi="Symbol"/>
+        <w:rFonts w:ascii="Symbol" w:hAnsi="Symbol" w:hint="default"/>
       </w:rPr>
     </w:lvl>
     <w:lvl w:ilvl="7" w:tplc="D788F43C">
@@ -1757,7 +1678,7 @@
         <w:ind w:left="6120" w:hanging="360"/>
       </w:pPr>
       <w:rPr>
-        <w:rFonts w:hint="default" w:ascii="Courier New" w:hAnsi="Courier New"/>
+        <w:rFonts w:ascii="Courier New" w:hAnsi="Courier New" w:hint="default"/>
       </w:rPr>
     </w:lvl>
     <w:lvl w:ilvl="8" w:tplc="243EE8C8">
@@ -1769,11 +1690,11 @@
         <w:ind w:left="6840" w:hanging="360"/>
       </w:pPr>
       <w:rPr>
-        <w:rFonts w:hint="default" w:ascii="Wingdings" w:hAnsi="Wingdings"/>
+        <w:rFonts w:ascii="Wingdings" w:hAnsi="Wingdings" w:hint="default"/>
       </w:rPr>
     </w:lvl>
   </w:abstractNum>
-  <w:abstractNum w:abstractNumId="3" w15:restartNumberingAfterBreak="0">
+  <w:abstractNum w:abstractNumId="4" w15:restartNumberingAfterBreak="0">
     <w:nsid w:val="335A45FA"/>
     <w:multiLevelType w:val="hybridMultilevel"/>
     <w:tmpl w:val="DD42BDC8"/>
@@ -1785,7 +1706,7 @@
         <w:ind w:left="720" w:hanging="360"/>
       </w:pPr>
       <w:rPr>
-        <w:rFonts w:hint="default" w:ascii="Symbol" w:hAnsi="Symbol" w:eastAsiaTheme="minorHAnsi" w:cstheme="minorBidi"/>
+        <w:rFonts w:ascii="Symbol" w:eastAsiaTheme="minorHAnsi" w:hAnsi="Symbol" w:cstheme="minorBidi" w:hint="default"/>
       </w:rPr>
     </w:lvl>
     <w:lvl w:ilvl="1" w:tplc="08090003" w:tentative="1">
@@ -1797,7 +1718,7 @@
         <w:ind w:left="1440" w:hanging="360"/>
       </w:pPr>
       <w:rPr>
-        <w:rFonts w:hint="default" w:ascii="Courier New" w:hAnsi="Courier New" w:cs="Courier New"/>
+        <w:rFonts w:ascii="Courier New" w:hAnsi="Courier New" w:cs="Courier New" w:hint="default"/>
       </w:rPr>
     </w:lvl>
     <w:lvl w:ilvl="2" w:tplc="08090005" w:tentative="1">
@@ -1809,7 +1730,7 @@
         <w:ind w:left="2160" w:hanging="360"/>
       </w:pPr>
       <w:rPr>
-        <w:rFonts w:hint="default" w:ascii="Wingdings" w:hAnsi="Wingdings"/>
+        <w:rFonts w:ascii="Wingdings" w:hAnsi="Wingdings" w:hint="default"/>
       </w:rPr>
     </w:lvl>
     <w:lvl w:ilvl="3" w:tplc="08090001" w:tentative="1">
@@ -1821,7 +1742,7 @@
         <w:ind w:left="2880" w:hanging="360"/>
       </w:pPr>
       <w:rPr>
-        <w:rFonts w:hint="default" w:ascii="Symbol" w:hAnsi="Symbol"/>
+        <w:rFonts w:ascii="Symbol" w:hAnsi="Symbol" w:hint="default"/>
       </w:rPr>
     </w:lvl>
     <w:lvl w:ilvl="4" w:tplc="08090003" w:tentative="1">
@@ -1833,7 +1754,7 @@
         <w:ind w:left="3600" w:hanging="360"/>
       </w:pPr>
       <w:rPr>
-        <w:rFonts w:hint="default" w:ascii="Courier New" w:hAnsi="Courier New" w:cs="Courier New"/>
+        <w:rFonts w:ascii="Courier New" w:hAnsi="Courier New" w:cs="Courier New" w:hint="default"/>
       </w:rPr>
     </w:lvl>
     <w:lvl w:ilvl="5" w:tplc="08090005" w:tentative="1">
@@ -1845,7 +1766,7 @@
         <w:ind w:left="4320" w:hanging="360"/>
       </w:pPr>
       <w:rPr>
-        <w:rFonts w:hint="default" w:ascii="Wingdings" w:hAnsi="Wingdings"/>
+        <w:rFonts w:ascii="Wingdings" w:hAnsi="Wingdings" w:hint="default"/>
       </w:rPr>
     </w:lvl>
     <w:lvl w:ilvl="6" w:tplc="08090001" w:tentative="1">
@@ -1857,7 +1778,7 @@
         <w:ind w:left="5040" w:hanging="360"/>
       </w:pPr>
       <w:rPr>
-        <w:rFonts w:hint="default" w:ascii="Symbol" w:hAnsi="Symbol"/>
+        <w:rFonts w:ascii="Symbol" w:hAnsi="Symbol" w:hint="default"/>
       </w:rPr>
     </w:lvl>
     <w:lvl w:ilvl="7" w:tplc="08090003" w:tentative="1">
@@ -1869,7 +1790,7 @@
         <w:ind w:left="5760" w:hanging="360"/>
       </w:pPr>
       <w:rPr>
-        <w:rFonts w:hint="default" w:ascii="Courier New" w:hAnsi="Courier New" w:cs="Courier New"/>
+        <w:rFonts w:ascii="Courier New" w:hAnsi="Courier New" w:cs="Courier New" w:hint="default"/>
       </w:rPr>
     </w:lvl>
     <w:lvl w:ilvl="8" w:tplc="08090005" w:tentative="1">
@@ -1881,11 +1802,11 @@
         <w:ind w:left="6480" w:hanging="360"/>
       </w:pPr>
       <w:rPr>
-        <w:rFonts w:hint="default" w:ascii="Wingdings" w:hAnsi="Wingdings"/>
+        <w:rFonts w:ascii="Wingdings" w:hAnsi="Wingdings" w:hint="default"/>
       </w:rPr>
     </w:lvl>
   </w:abstractNum>
-  <w:abstractNum w:abstractNumId="4" w15:restartNumberingAfterBreak="0">
+  <w:abstractNum w:abstractNumId="5" w15:restartNumberingAfterBreak="0">
     <w:nsid w:val="44651350"/>
     <w:multiLevelType w:val="hybridMultilevel"/>
     <w:tmpl w:val="69B854E8"/>
@@ -1971,7 +1892,7 @@
       </w:pPr>
     </w:lvl>
   </w:abstractNum>
-  <w:abstractNum w:abstractNumId="5" w15:restartNumberingAfterBreak="0">
+  <w:abstractNum w:abstractNumId="6" w15:restartNumberingAfterBreak="0">
     <w:nsid w:val="47A555B3"/>
     <w:multiLevelType w:val="hybridMultilevel"/>
     <w:tmpl w:val="69B854E8"/>
@@ -2057,7 +1978,7 @@
       </w:pPr>
     </w:lvl>
   </w:abstractNum>
-  <w:abstractNum w:abstractNumId="6" w15:restartNumberingAfterBreak="0">
+  <w:abstractNum w:abstractNumId="7" w15:restartNumberingAfterBreak="0">
     <w:nsid w:val="4D8950E5"/>
     <w:multiLevelType w:val="hybridMultilevel"/>
     <w:tmpl w:val="69B854E8"/>
@@ -2143,7 +2064,7 @@
       </w:pPr>
     </w:lvl>
   </w:abstractNum>
-  <w:abstractNum w:abstractNumId="7" w15:restartNumberingAfterBreak="0">
+  <w:abstractNum w:abstractNumId="8" w15:restartNumberingAfterBreak="0">
     <w:nsid w:val="63F505AA"/>
     <w:multiLevelType w:val="hybridMultilevel"/>
     <w:tmpl w:val="856C22B4"/>
@@ -2155,7 +2076,7 @@
         <w:ind w:left="720" w:hanging="360"/>
       </w:pPr>
       <w:rPr>
-        <w:rFonts w:hint="default" w:ascii="Symbol" w:hAnsi="Symbol" w:eastAsiaTheme="minorHAnsi" w:cstheme="minorBidi"/>
+        <w:rFonts w:ascii="Symbol" w:eastAsiaTheme="minorHAnsi" w:hAnsi="Symbol" w:cstheme="minorBidi" w:hint="default"/>
       </w:rPr>
     </w:lvl>
     <w:lvl w:ilvl="1" w:tplc="08090003" w:tentative="1">
@@ -2167,7 +2088,7 @@
         <w:ind w:left="1440" w:hanging="360"/>
       </w:pPr>
       <w:rPr>
-        <w:rFonts w:hint="default" w:ascii="Courier New" w:hAnsi="Courier New" w:cs="Courier New"/>
+        <w:rFonts w:ascii="Courier New" w:hAnsi="Courier New" w:cs="Courier New" w:hint="default"/>
       </w:rPr>
     </w:lvl>
     <w:lvl w:ilvl="2" w:tplc="08090005" w:tentative="1">
@@ -2179,7 +2100,7 @@
         <w:ind w:left="2160" w:hanging="360"/>
       </w:pPr>
       <w:rPr>
-        <w:rFonts w:hint="default" w:ascii="Wingdings" w:hAnsi="Wingdings"/>
+        <w:rFonts w:ascii="Wingdings" w:hAnsi="Wingdings" w:hint="default"/>
       </w:rPr>
     </w:lvl>
     <w:lvl w:ilvl="3" w:tplc="08090001" w:tentative="1">
@@ -2191,7 +2112,7 @@
         <w:ind w:left="2880" w:hanging="360"/>
       </w:pPr>
       <w:rPr>
-        <w:rFonts w:hint="default" w:ascii="Symbol" w:hAnsi="Symbol"/>
+        <w:rFonts w:ascii="Symbol" w:hAnsi="Symbol" w:hint="default"/>
       </w:rPr>
     </w:lvl>
     <w:lvl w:ilvl="4" w:tplc="08090003" w:tentative="1">
@@ -2203,7 +2124,7 @@
         <w:ind w:left="3600" w:hanging="360"/>
       </w:pPr>
       <w:rPr>
-        <w:rFonts w:hint="default" w:ascii="Courier New" w:hAnsi="Courier New" w:cs="Courier New"/>
+        <w:rFonts w:ascii="Courier New" w:hAnsi="Courier New" w:cs="Courier New" w:hint="default"/>
       </w:rPr>
     </w:lvl>
     <w:lvl w:ilvl="5" w:tplc="08090005" w:tentative="1">
@@ -2215,7 +2136,7 @@
         <w:ind w:left="4320" w:hanging="360"/>
       </w:pPr>
       <w:rPr>
-        <w:rFonts w:hint="default" w:ascii="Wingdings" w:hAnsi="Wingdings"/>
+        <w:rFonts w:ascii="Wingdings" w:hAnsi="Wingdings" w:hint="default"/>
       </w:rPr>
     </w:lvl>
     <w:lvl w:ilvl="6" w:tplc="08090001" w:tentative="1">
@@ -2227,7 +2148,7 @@
         <w:ind w:left="5040" w:hanging="360"/>
       </w:pPr>
       <w:rPr>
-        <w:rFonts w:hint="default" w:ascii="Symbol" w:hAnsi="Symbol"/>
+        <w:rFonts w:ascii="Symbol" w:hAnsi="Symbol" w:hint="default"/>
       </w:rPr>
     </w:lvl>
     <w:lvl w:ilvl="7" w:tplc="08090003" w:tentative="1">
@@ -2239,7 +2160,7 @@
         <w:ind w:left="5760" w:hanging="360"/>
       </w:pPr>
       <w:rPr>
-        <w:rFonts w:hint="default" w:ascii="Courier New" w:hAnsi="Courier New" w:cs="Courier New"/>
+        <w:rFonts w:ascii="Courier New" w:hAnsi="Courier New" w:cs="Courier New" w:hint="default"/>
       </w:rPr>
     </w:lvl>
     <w:lvl w:ilvl="8" w:tplc="08090005" w:tentative="1">
@@ -2251,11 +2172,11 @@
         <w:ind w:left="6480" w:hanging="360"/>
       </w:pPr>
       <w:rPr>
-        <w:rFonts w:hint="default" w:ascii="Wingdings" w:hAnsi="Wingdings"/>
+        <w:rFonts w:ascii="Wingdings" w:hAnsi="Wingdings" w:hint="default"/>
       </w:rPr>
     </w:lvl>
   </w:abstractNum>
-  <w:abstractNum w:abstractNumId="8" w15:restartNumberingAfterBreak="0">
+  <w:abstractNum w:abstractNumId="9" w15:restartNumberingAfterBreak="0">
     <w:nsid w:val="74327265"/>
     <w:multiLevelType w:val="hybridMultilevel"/>
     <w:tmpl w:val="69B854E8"/>
@@ -2341,45 +2262,45 @@
       </w:pPr>
     </w:lvl>
   </w:abstractNum>
-  <w:num w:numId="10">
+  <w:num w:numId="1" w16cid:durableId="469834173">
+    <w:abstractNumId w:val="2"/>
+  </w:num>
+  <w:num w:numId="2" w16cid:durableId="64453974">
+    <w:abstractNumId w:val="3"/>
+  </w:num>
+  <w:num w:numId="3" w16cid:durableId="936985546">
+    <w:abstractNumId w:val="0"/>
+  </w:num>
+  <w:num w:numId="4" w16cid:durableId="1894191901">
+    <w:abstractNumId w:val="8"/>
+  </w:num>
+  <w:num w:numId="5" w16cid:durableId="1813324637">
+    <w:abstractNumId w:val="4"/>
+  </w:num>
+  <w:num w:numId="6" w16cid:durableId="2014448311">
+    <w:abstractNumId w:val="7"/>
+  </w:num>
+  <w:num w:numId="7" w16cid:durableId="1475290559">
+    <w:abstractNumId w:val="1"/>
+  </w:num>
+  <w:num w:numId="8" w16cid:durableId="108623353">
+    <w:abstractNumId w:val="6"/>
+  </w:num>
+  <w:num w:numId="9" w16cid:durableId="1472358963">
     <w:abstractNumId w:val="9"/>
   </w:num>
-  <w:num w:numId="1" w16cid:durableId="64453974">
-    <w:abstractNumId w:val="2"/>
-  </w:num>
-  <w:num w:numId="2" w16cid:durableId="936985546">
-    <w:abstractNumId w:val="0"/>
-  </w:num>
-  <w:num w:numId="3" w16cid:durableId="1894191901">
-    <w:abstractNumId w:val="7"/>
-  </w:num>
-  <w:num w:numId="4" w16cid:durableId="1813324637">
-    <w:abstractNumId w:val="3"/>
-  </w:num>
-  <w:num w:numId="5" w16cid:durableId="2014448311">
-    <w:abstractNumId w:val="6"/>
-  </w:num>
-  <w:num w:numId="6" w16cid:durableId="1475290559">
-    <w:abstractNumId w:val="1"/>
-  </w:num>
-  <w:num w:numId="7" w16cid:durableId="108623353">
+  <w:num w:numId="10" w16cid:durableId="240795624">
     <w:abstractNumId w:val="5"/>
-  </w:num>
-  <w:num w:numId="8" w16cid:durableId="1472358963">
-    <w:abstractNumId w:val="8"/>
-  </w:num>
-  <w:num w:numId="9" w16cid:durableId="240795624">
-    <w:abstractNumId w:val="4"/>
   </w:num>
 </w:numbering>
 </file>
 
 <file path=word/styles.xml><?xml version="1.0" encoding="utf-8"?>
-<w:styles xmlns:wp14="http://schemas.microsoft.com/office/word/2010/wordprocessingDrawing" xmlns:mc="http://schemas.openxmlformats.org/markup-compatibility/2006" xmlns:r="http://schemas.openxmlformats.org/officeDocument/2006/relationships" xmlns:w="http://schemas.openxmlformats.org/wordprocessingml/2006/main" xmlns:w14="http://schemas.microsoft.com/office/word/2010/wordml" xmlns:w15="http://schemas.microsoft.com/office/word/2012/wordml" xmlns:w16cex="http://schemas.microsoft.com/office/word/2018/wordml/cex" xmlns:w16cid="http://schemas.microsoft.com/office/word/2016/wordml/cid" xmlns:w16="http://schemas.microsoft.com/office/word/2018/wordml" xmlns:w16du="http://schemas.microsoft.com/office/word/2023/wordml/word16du" xmlns:w16sdtdh="http://schemas.microsoft.com/office/word/2020/wordml/sdtdatahash" xmlns:w16sdtfl="http://schemas.microsoft.com/office/word/2024/wordml/sdtformatlock" xmlns:w16se="http://schemas.microsoft.com/office/word/2015/wordml/symex" mc:Ignorable="w14 w15 w16se w16cid w16 w16cex w16sdtdh w16sdtfl w16du wp14">
+<w:styles xmlns:mc="http://schemas.openxmlformats.org/markup-compatibility/2006" xmlns:r="http://schemas.openxmlformats.org/officeDocument/2006/relationships" xmlns:w="http://schemas.openxmlformats.org/wordprocessingml/2006/main" xmlns:w14="http://schemas.microsoft.com/office/word/2010/wordml" xmlns:w15="http://schemas.microsoft.com/office/word/2012/wordml" xmlns:w16cex="http://schemas.microsoft.com/office/word/2018/wordml/cex" xmlns:w16cid="http://schemas.microsoft.com/office/word/2016/wordml/cid" xmlns:w16="http://schemas.microsoft.com/office/word/2018/wordml" xmlns:w16du="http://schemas.microsoft.com/office/word/2023/wordml/word16du" xmlns:w16sdtdh="http://schemas.microsoft.com/office/word/2020/wordml/sdtdatahash" xmlns:w16sdtfl="http://schemas.microsoft.com/office/word/2024/wordml/sdtformatlock" xmlns:w16se="http://schemas.microsoft.com/office/word/2015/wordml/symex" mc:Ignorable="w14 w15 w16se w16cid w16 w16cex w16sdtdh w16sdtfl w16du">
   <w:docDefaults>
     <w:rPrDefault>
       <w:rPr>
-        <w:rFonts w:asciiTheme="minorHAnsi" w:hAnsiTheme="minorHAnsi" w:eastAsiaTheme="minorHAnsi" w:cstheme="minorBidi"/>
+        <w:rFonts w:asciiTheme="minorHAnsi" w:eastAsiaTheme="minorHAnsi" w:hAnsiTheme="minorHAnsi" w:cstheme="minorBidi"/>
         <w:sz w:val="22"/>
         <w:szCs w:val="22"/>
         <w:lang w:val="en-GB" w:eastAsia="en-US" w:bidi="ar-SA"/>
@@ -2395,14 +2316,14 @@
   <w:latentStyles w:defLockedState="0" w:defUIPriority="99" w:defSemiHidden="0" w:defUnhideWhenUsed="0" w:defQFormat="0" w:count="376">
     <w:lsdException w:name="Normal" w:uiPriority="0" w:qFormat="1"/>
     <w:lsdException w:name="heading 1" w:uiPriority="9" w:qFormat="1"/>
-    <w:lsdException w:name="heading 2" w:uiPriority="9" w:semiHidden="1" w:unhideWhenUsed="1" w:qFormat="1"/>
-    <w:lsdException w:name="heading 3" w:uiPriority="9" w:semiHidden="1" w:unhideWhenUsed="1" w:qFormat="1"/>
-    <w:lsdException w:name="heading 4" w:uiPriority="9" w:semiHidden="1" w:unhideWhenUsed="1" w:qFormat="1"/>
-    <w:lsdException w:name="heading 5" w:uiPriority="9" w:semiHidden="1" w:unhideWhenUsed="1" w:qFormat="1"/>
-    <w:lsdException w:name="heading 6" w:uiPriority="9" w:semiHidden="1" w:unhideWhenUsed="1" w:qFormat="1"/>
-    <w:lsdException w:name="heading 7" w:uiPriority="9" w:semiHidden="1" w:unhideWhenUsed="1" w:qFormat="1"/>
-    <w:lsdException w:name="heading 8" w:uiPriority="9" w:semiHidden="1" w:unhideWhenUsed="1" w:qFormat="1"/>
-    <w:lsdException w:name="heading 9" w:uiPriority="9" w:semiHidden="1" w:unhideWhenUsed="1" w:qFormat="1"/>
+    <w:lsdException w:name="heading 2" w:semiHidden="1" w:uiPriority="9" w:unhideWhenUsed="1" w:qFormat="1"/>
+    <w:lsdException w:name="heading 3" w:semiHidden="1" w:uiPriority="9" w:unhideWhenUsed="1" w:qFormat="1"/>
+    <w:lsdException w:name="heading 4" w:semiHidden="1" w:uiPriority="9" w:unhideWhenUsed="1" w:qFormat="1"/>
+    <w:lsdException w:name="heading 5" w:semiHidden="1" w:uiPriority="9" w:unhideWhenUsed="1" w:qFormat="1"/>
+    <w:lsdException w:name="heading 6" w:semiHidden="1" w:uiPriority="9" w:unhideWhenUsed="1" w:qFormat="1"/>
+    <w:lsdException w:name="heading 7" w:semiHidden="1" w:uiPriority="9" w:unhideWhenUsed="1" w:qFormat="1"/>
+    <w:lsdException w:name="heading 8" w:semiHidden="1" w:uiPriority="9" w:unhideWhenUsed="1" w:qFormat="1"/>
+    <w:lsdException w:name="heading 9" w:semiHidden="1" w:uiPriority="9" w:unhideWhenUsed="1" w:qFormat="1"/>
     <w:lsdException w:name="index 1" w:semiHidden="1" w:unhideWhenUsed="1"/>
     <w:lsdException w:name="index 2" w:semiHidden="1" w:unhideWhenUsed="1"/>
     <w:lsdException w:name="index 3" w:semiHidden="1" w:unhideWhenUsed="1"/>
@@ -2412,22 +2333,22 @@
     <w:lsdException w:name="index 7" w:semiHidden="1" w:unhideWhenUsed="1"/>
     <w:lsdException w:name="index 8" w:semiHidden="1" w:unhideWhenUsed="1"/>
     <w:lsdException w:name="index 9" w:semiHidden="1" w:unhideWhenUsed="1"/>
-    <w:lsdException w:name="toc 1" w:uiPriority="39" w:semiHidden="1" w:unhideWhenUsed="1"/>
-    <w:lsdException w:name="toc 2" w:uiPriority="39" w:semiHidden="1" w:unhideWhenUsed="1"/>
-    <w:lsdException w:name="toc 3" w:uiPriority="39" w:semiHidden="1" w:unhideWhenUsed="1"/>
-    <w:lsdException w:name="toc 4" w:uiPriority="39" w:semiHidden="1" w:unhideWhenUsed="1"/>
-    <w:lsdException w:name="toc 5" w:uiPriority="39" w:semiHidden="1" w:unhideWhenUsed="1"/>
-    <w:lsdException w:name="toc 6" w:uiPriority="39" w:semiHidden="1" w:unhideWhenUsed="1"/>
-    <w:lsdException w:name="toc 7" w:uiPriority="39" w:semiHidden="1" w:unhideWhenUsed="1"/>
-    <w:lsdException w:name="toc 8" w:uiPriority="39" w:semiHidden="1" w:unhideWhenUsed="1"/>
-    <w:lsdException w:name="toc 9" w:uiPriority="39" w:semiHidden="1" w:unhideWhenUsed="1"/>
+    <w:lsdException w:name="toc 1" w:semiHidden="1" w:uiPriority="39" w:unhideWhenUsed="1"/>
+    <w:lsdException w:name="toc 2" w:semiHidden="1" w:uiPriority="39" w:unhideWhenUsed="1"/>
+    <w:lsdException w:name="toc 3" w:semiHidden="1" w:uiPriority="39" w:unhideWhenUsed="1"/>
+    <w:lsdException w:name="toc 4" w:semiHidden="1" w:uiPriority="39" w:unhideWhenUsed="1"/>
+    <w:lsdException w:name="toc 5" w:semiHidden="1" w:uiPriority="39" w:unhideWhenUsed="1"/>
+    <w:lsdException w:name="toc 6" w:semiHidden="1" w:uiPriority="39" w:unhideWhenUsed="1"/>
+    <w:lsdException w:name="toc 7" w:semiHidden="1" w:uiPriority="39" w:unhideWhenUsed="1"/>
+    <w:lsdException w:name="toc 8" w:semiHidden="1" w:uiPriority="39" w:unhideWhenUsed="1"/>
+    <w:lsdException w:name="toc 9" w:semiHidden="1" w:uiPriority="39" w:unhideWhenUsed="1"/>
     <w:lsdException w:name="Normal Indent" w:semiHidden="1" w:unhideWhenUsed="1"/>
     <w:lsdException w:name="footnote text" w:semiHidden="1" w:unhideWhenUsed="1"/>
     <w:lsdException w:name="annotation text" w:semiHidden="1" w:unhideWhenUsed="1"/>
     <w:lsdException w:name="header" w:semiHidden="1" w:unhideWhenUsed="1"/>
     <w:lsdException w:name="footer" w:semiHidden="1" w:unhideWhenUsed="1"/>
     <w:lsdException w:name="index heading" w:semiHidden="1" w:unhideWhenUsed="1"/>
-    <w:lsdException w:name="caption" w:uiPriority="35" w:semiHidden="1" w:unhideWhenUsed="1" w:qFormat="1"/>
+    <w:lsdException w:name="caption" w:semiHidden="1" w:uiPriority="35" w:unhideWhenUsed="1" w:qFormat="1"/>
     <w:lsdException w:name="table of figures" w:semiHidden="1" w:unhideWhenUsed="1"/>
     <w:lsdException w:name="envelope address" w:semiHidden="1" w:unhideWhenUsed="1"/>
     <w:lsdException w:name="envelope return" w:semiHidden="1" w:unhideWhenUsed="1"/>
@@ -2458,7 +2379,7 @@
     <w:lsdException w:name="Title" w:uiPriority="10" w:qFormat="1"/>
     <w:lsdException w:name="Closing" w:semiHidden="1" w:unhideWhenUsed="1"/>
     <w:lsdException w:name="Signature" w:semiHidden="1" w:unhideWhenUsed="1"/>
-    <w:lsdException w:name="Default Paragraph Font" w:uiPriority="1" w:semiHidden="1" w:unhideWhenUsed="1"/>
+    <w:lsdException w:name="Default Paragraph Font" w:semiHidden="1" w:uiPriority="1" w:unhideWhenUsed="1"/>
     <w:lsdException w:name="Body Text" w:semiHidden="1" w:unhideWhenUsed="1"/>
     <w:lsdException w:name="Body Text Indent" w:semiHidden="1" w:unhideWhenUsed="1"/>
     <w:lsdException w:name="List Continue" w:semiHidden="1" w:unhideWhenUsed="1"/>
@@ -2658,8 +2579,8 @@
     <w:lsdException w:name="Subtle Reference" w:uiPriority="31" w:qFormat="1"/>
     <w:lsdException w:name="Intense Reference" w:uiPriority="32" w:qFormat="1"/>
     <w:lsdException w:name="Book Title" w:uiPriority="33" w:qFormat="1"/>
-    <w:lsdException w:name="Bibliography" w:uiPriority="37" w:semiHidden="1" w:unhideWhenUsed="1"/>
-    <w:lsdException w:name="TOC Heading" w:uiPriority="39" w:semiHidden="1" w:unhideWhenUsed="1" w:qFormat="1"/>
+    <w:lsdException w:name="Bibliography" w:semiHidden="1" w:uiPriority="37" w:unhideWhenUsed="1"/>
+    <w:lsdException w:name="TOC Heading" w:semiHidden="1" w:uiPriority="39" w:unhideWhenUsed="1" w:qFormat="1"/>
     <w:lsdException w:name="Plain Table 1" w:uiPriority="41"/>
     <w:lsdException w:name="Plain Table 2" w:uiPriority="42"/>
     <w:lsdException w:name="Plain Table 3" w:uiPriority="43"/>
@@ -2770,17 +2691,17 @@
     <w:lsdException w:name="Unresolved Mention" w:semiHidden="1" w:unhideWhenUsed="1"/>
     <w:lsdException w:name="Smart Link" w:semiHidden="1" w:unhideWhenUsed="1"/>
   </w:latentStyles>
-  <w:style w:type="paragraph" w:styleId="Normal" w:default="1">
+  <w:style w:type="paragraph" w:default="1" w:styleId="Normal">
     <w:name w:val="Normal"/>
     <w:qFormat/>
   </w:style>
-  <w:style w:type="character" w:styleId="DefaultParagraphFont" w:default="1">
+  <w:style w:type="character" w:default="1" w:styleId="DefaultParagraphFont">
     <w:name w:val="Default Paragraph Font"/>
     <w:uiPriority w:val="1"/>
     <w:semiHidden/>
     <w:unhideWhenUsed/>
   </w:style>
-  <w:style w:type="table" w:styleId="TableNormal" w:default="1">
+  <w:style w:type="table" w:default="1" w:styleId="TableNormal">
     <w:name w:val="Normal Table"/>
     <w:uiPriority w:val="99"/>
     <w:semiHidden/>
@@ -2795,7 +2716,7 @@
       </w:tblCellMar>
     </w:tblPr>
   </w:style>
-  <w:style w:type="numbering" w:styleId="NoList" w:default="1">
+  <w:style w:type="numbering" w:default="1" w:styleId="NoList">
     <w:name w:val="No List"/>
     <w:uiPriority w:val="99"/>
     <w:semiHidden/>
@@ -2814,21 +2735,21 @@
       <w:contextualSpacing/>
     </w:pPr>
     <w:rPr>
-      <w:rFonts w:asciiTheme="majorHAnsi" w:hAnsiTheme="majorHAnsi" w:eastAsiaTheme="majorEastAsia" w:cstheme="majorBidi"/>
+      <w:rFonts w:asciiTheme="majorHAnsi" w:eastAsiaTheme="majorEastAsia" w:hAnsiTheme="majorHAnsi" w:cstheme="majorBidi"/>
       <w:spacing w:val="-10"/>
       <w:kern w:val="28"/>
       <w:sz w:val="56"/>
       <w:szCs w:val="56"/>
     </w:rPr>
   </w:style>
-  <w:style w:type="character" w:styleId="TitleChar" w:customStyle="1">
+  <w:style w:type="character" w:customStyle="1" w:styleId="TitleChar">
     <w:name w:val="Title Char"/>
     <w:basedOn w:val="DefaultParagraphFont"/>
     <w:link w:val="Title"/>
     <w:uiPriority w:val="10"/>
     <w:rsid w:val="00BB73E8"/>
     <w:rPr>
-      <w:rFonts w:asciiTheme="majorHAnsi" w:hAnsiTheme="majorHAnsi" w:eastAsiaTheme="majorEastAsia" w:cstheme="majorBidi"/>
+      <w:rFonts w:asciiTheme="majorHAnsi" w:eastAsiaTheme="majorEastAsia" w:hAnsiTheme="majorHAnsi" w:cstheme="majorBidi"/>
       <w:spacing w:val="-10"/>
       <w:kern w:val="28"/>
       <w:sz w:val="56"/>
@@ -2845,12 +2766,12 @@
     </w:pPr>
     <w:tblPr>
       <w:tblBorders>
-        <w:top w:val="single" w:color="auto" w:sz="4" w:space="0"/>
-        <w:left w:val="single" w:color="auto" w:sz="4" w:space="0"/>
-        <w:bottom w:val="single" w:color="auto" w:sz="4" w:space="0"/>
-        <w:right w:val="single" w:color="auto" w:sz="4" w:space="0"/>
-        <w:insideH w:val="single" w:color="auto" w:sz="4" w:space="0"/>
-        <w:insideV w:val="single" w:color="auto" w:sz="4" w:space="0"/>
+        <w:top w:val="single" w:sz="4" w:space="0" w:color="auto"/>
+        <w:left w:val="single" w:sz="4" w:space="0" w:color="auto"/>
+        <w:bottom w:val="single" w:sz="4" w:space="0" w:color="auto"/>
+        <w:right w:val="single" w:sz="4" w:space="0" w:color="auto"/>
+        <w:insideH w:val="single" w:sz="4" w:space="0" w:color="auto"/>
+        <w:insideV w:val="single" w:sz="4" w:space="0" w:color="auto"/>
       </w:tblBorders>
     </w:tblPr>
   </w:style>
@@ -2880,7 +2801,7 @@
       <w:spacing w:after="0" w:line="240" w:lineRule="auto"/>
     </w:pPr>
   </w:style>
-  <w:style w:type="character" w:styleId="HeaderChar" w:customStyle="1">
+  <w:style w:type="character" w:customStyle="1" w:styleId="HeaderChar">
     <w:name w:val="Header Char"/>
     <w:basedOn w:val="DefaultParagraphFont"/>
     <w:link w:val="Header"/>
@@ -2902,7 +2823,7 @@
       <w:spacing w:after="0" w:line="240" w:lineRule="auto"/>
     </w:pPr>
   </w:style>
-  <w:style w:type="character" w:styleId="FooterChar" w:customStyle="1">
+  <w:style w:type="character" w:customStyle="1" w:styleId="FooterChar">
     <w:name w:val="Footer Char"/>
     <w:basedOn w:val="DefaultParagraphFont"/>
     <w:link w:val="Footer"/>
@@ -3208,23 +3129,6 @@
 </file>
 
 <file path=customXml/item1.xml><?xml version="1.0" encoding="utf-8"?>
-<p:properties xmlns:p="http://schemas.microsoft.com/office/2006/metadata/properties" xmlns:xsi="http://www.w3.org/2001/XMLSchema-instance" xmlns:pc="http://schemas.microsoft.com/office/infopath/2007/PartnerControls">
-  <documentManagement>
-    <_activity xmlns="52b5c5f3-8b6f-4d9c-9bda-3243bb2aa8d1" xsi:nil="true"/>
-  </documentManagement>
-</p:properties>
-</file>
-
-<file path=customXml/item2.xml><?xml version="1.0" encoding="utf-8"?>
-<?mso-contentType ?>
-<FormTemplates xmlns="http://schemas.microsoft.com/sharepoint/v3/contenttype/forms">
-  <Display>DocumentLibraryForm</Display>
-  <Edit>DocumentLibraryForm</Edit>
-  <New>DocumentLibraryForm</New>
-</FormTemplates>
-</file>
-
-<file path=customXml/item3.xml><?xml version="1.0" encoding="utf-8"?>
 <ct:contentTypeSchema xmlns:ct="http://schemas.microsoft.com/office/2006/metadata/contentType" xmlns:ma="http://schemas.microsoft.com/office/2006/metadata/properties/metaAttributes" ct:_="" ma:_="" ma:contentTypeName="Document" ma:contentTypeID="0x010100E89BD2FF7241494A85A6AAA7AD9A58E4" ma:contentTypeVersion="13" ma:contentTypeDescription="Create a new document." ma:contentTypeScope="" ma:versionID="7c6b744b18b60163cdf7338ed88d6046">
   <xsd:schema xmlns:xsd="http://www.w3.org/2001/XMLSchema" xmlns:xs="http://www.w3.org/2001/XMLSchema" xmlns:p="http://schemas.microsoft.com/office/2006/metadata/properties" xmlns:ns3="52b5c5f3-8b6f-4d9c-9bda-3243bb2aa8d1" xmlns:ns4="aab36355-e6a5-4161-870e-c06e15086bce" targetNamespace="http://schemas.microsoft.com/office/2006/metadata/properties" ma:root="true" ma:fieldsID="d86687074ab09a0a8afa395f2715d53e" ns3:_="" ns4:_="">
     <xsd:import namespace="52b5c5f3-8b6f-4d9c-9bda-3243bb2aa8d1"/>
@@ -3445,25 +3349,24 @@
 </ct:contentTypeSchema>
 </file>
 
-<file path=customXml/itemProps1.xml><?xml version="1.0" encoding="utf-8"?>
-<ds:datastoreItem xmlns:ds="http://schemas.openxmlformats.org/officeDocument/2006/customXml" ds:itemID="{06636A62-896B-4BFC-BB51-D3EC60E4CF79}">
-  <ds:schemaRefs>
-    <ds:schemaRef ds:uri="http://schemas.microsoft.com/office/2006/metadata/properties"/>
-    <ds:schemaRef ds:uri="http://schemas.microsoft.com/office/infopath/2007/PartnerControls"/>
-    <ds:schemaRef ds:uri="52b5c5f3-8b6f-4d9c-9bda-3243bb2aa8d1"/>
-  </ds:schemaRefs>
-</ds:datastoreItem>
+<file path=customXml/item2.xml><?xml version="1.0" encoding="utf-8"?>
+<?mso-contentType ?>
+<FormTemplates xmlns="http://schemas.microsoft.com/sharepoint/v3/contenttype/forms">
+  <Display>DocumentLibraryForm</Display>
+  <Edit>DocumentLibraryForm</Edit>
+  <New>DocumentLibraryForm</New>
+</FormTemplates>
 </file>
 
-<file path=customXml/itemProps2.xml><?xml version="1.0" encoding="utf-8"?>
-<ds:datastoreItem xmlns:ds="http://schemas.openxmlformats.org/officeDocument/2006/customXml" ds:itemID="{EE3B5561-660A-4406-B2BF-46A6A3ECD27E}">
-  <ds:schemaRefs>
-    <ds:schemaRef ds:uri="http://schemas.microsoft.com/sharepoint/v3/contenttype/forms"/>
-  </ds:schemaRefs>
-</ds:datastoreItem>
+<file path=customXml/item3.xml><?xml version="1.0" encoding="utf-8"?>
+<p:properties xmlns:p="http://schemas.microsoft.com/office/2006/metadata/properties" xmlns:xsi="http://www.w3.org/2001/XMLSchema-instance" xmlns:pc="http://schemas.microsoft.com/office/infopath/2007/PartnerControls">
+  <documentManagement>
+    <_activity xmlns="52b5c5f3-8b6f-4d9c-9bda-3243bb2aa8d1" xsi:nil="true"/>
+  </documentManagement>
+</p:properties>
 </file>
 
-<file path=customXml/itemProps3.xml><?xml version="1.0" encoding="utf-8"?>
+<file path=customXml/itemProps1.xml><?xml version="1.0" encoding="utf-8"?>
 <ds:datastoreItem xmlns:ds="http://schemas.openxmlformats.org/officeDocument/2006/customXml" ds:itemID="{1AB8B59E-DA8F-46BD-8C7E-65EBFFD413E0}">
   <ds:schemaRefs>
     <ds:schemaRef ds:uri="http://schemas.microsoft.com/office/2006/metadata/contentType"/>
@@ -3480,4 +3383,22 @@
     <ds:schemaRef ds:uri="http://schemas.microsoft.com/internal/obd"/>
   </ds:schemaRefs>
 </ds:datastoreItem>
+</file>
+
+<file path=customXml/itemProps2.xml><?xml version="1.0" encoding="utf-8"?>
+<ds:datastoreItem xmlns:ds="http://schemas.openxmlformats.org/officeDocument/2006/customXml" ds:itemID="{EE3B5561-660A-4406-B2BF-46A6A3ECD27E}">
+  <ds:schemaRefs>
+    <ds:schemaRef ds:uri="http://schemas.microsoft.com/sharepoint/v3/contenttype/forms"/>
+  </ds:schemaRefs>
+</ds:datastoreItem>
+</file>
+
+<file path=customXml/itemProps3.xml><?xml version="1.0" encoding="utf-8"?>
+<ds:datastoreItem xmlns:ds="http://schemas.openxmlformats.org/officeDocument/2006/customXml" ds:itemID="{06636A62-896B-4BFC-BB51-D3EC60E4CF79}">
+  <ds:schemaRefs>
+    <ds:schemaRef ds:uri="http://schemas.microsoft.com/office/2006/metadata/properties"/>
+    <ds:schemaRef ds:uri="http://schemas.microsoft.com/office/infopath/2007/PartnerControls"/>
+    <ds:schemaRef ds:uri="52b5c5f3-8b6f-4d9c-9bda-3243bb2aa8d1"/>
+  </ds:schemaRefs>
+</ds:datastoreItem>
 </file>
</xml_diff>